<commit_message>
Add updates from lab work 10-18-2022
</commit_message>
<xml_diff>
--- a/09_ci_cd_pipelines/labs/Installing Bamboo on AWS WorkSpaces.docx
+++ b/09_ci_cd_pipelines/labs/Installing Bamboo on AWS WorkSpaces.docx
@@ -8,8 +8,6 @@
         <w:spacing w:before="360" w:after="120"/>
         <w:rPr/>
       </w:pPr>
-      <w:bookmarkStart w:id="0" w:name="_k73r29nteflq"/>
-      <w:bookmarkEnd w:id="0"/>
       <w:r>
         <w:rPr/>
         <w:t>Download Bamboo</w:t>
@@ -23,7 +21,7 @@
       <w:hyperlink r:id="rId2">
         <w:r>
           <w:rPr>
-            <w:rStyle w:val="ListLabel1"/>
+            <w:rStyle w:val="VisitedInternetLink"/>
             <w:color w:val="1155CC"/>
             <w:u w:val="single"/>
           </w:rPr>
@@ -53,7 +51,7 @@
       <w:hyperlink r:id="rId3">
         <w:r>
           <w:rPr>
-            <w:rStyle w:val="ListLabel1"/>
+            <w:rStyle w:val="InternetLink"/>
             <w:color w:val="1155CC"/>
             <w:u w:val="single"/>
           </w:rPr>
@@ -86,9 +84,17 @@
         <w:tblW w:w="9360" w:type="dxa"/>
         <w:jc w:val="left"/>
         <w:tblInd w:w="0" w:type="dxa"/>
+        <w:tblBorders>
+          <w:top w:val="single" w:sz="8" w:space="0" w:color="000001"/>
+          <w:left w:val="single" w:sz="8" w:space="0" w:color="000001"/>
+          <w:bottom w:val="single" w:sz="8" w:space="0" w:color="000001"/>
+          <w:right w:val="single" w:sz="8" w:space="0" w:color="000001"/>
+          <w:insideH w:val="single" w:sz="8" w:space="0" w:color="000001"/>
+          <w:insideV w:val="single" w:sz="8" w:space="0" w:color="000001"/>
+        </w:tblBorders>
         <w:tblCellMar>
           <w:top w:w="100" w:type="dxa"/>
-          <w:left w:w="90" w:type="dxa"/>
+          <w:left w:w="80" w:type="dxa"/>
           <w:bottom w:w="100" w:type="dxa"/>
           <w:right w:w="100" w:type="dxa"/>
         </w:tblCellMar>
@@ -103,12 +109,17 @@
           <w:tcPr>
             <w:tcW w:w="9360" w:type="dxa"/>
             <w:tcBorders>
-              <w:top w:val="single" w:sz="8" w:space="0" w:color="000000"/>
-              <w:left w:val="single" w:sz="8" w:space="0" w:color="000000"/>
-              <w:bottom w:val="single" w:sz="8" w:space="0" w:color="000000"/>
-              <w:right w:val="single" w:sz="8" w:space="0" w:color="000000"/>
+              <w:top w:val="single" w:sz="8" w:space="0" w:color="000001"/>
+              <w:left w:val="single" w:sz="8" w:space="0" w:color="000001"/>
+              <w:bottom w:val="single" w:sz="8" w:space="0" w:color="000001"/>
+              <w:right w:val="single" w:sz="8" w:space="0" w:color="000001"/>
+              <w:insideH w:val="single" w:sz="8" w:space="0" w:color="000001"/>
+              <w:insideV w:val="single" w:sz="8" w:space="0" w:color="000001"/>
             </w:tcBorders>
             <w:shd w:fill="auto" w:val="clear"/>
+            <w:tcMar>
+              <w:left w:w="80" w:type="dxa"/>
+            </w:tcMar>
           </w:tcPr>
           <w:p>
             <w:pPr>
@@ -133,35 +144,7 @@
                 <w:rFonts w:eastAsia="Consolas" w:cs="Consolas" w:ascii="Consolas" w:hAnsi="Consolas"/>
                 <w:b/>
               </w:rPr>
-              <w:t>atlassian-bamboo-</w:t>
-            </w:r>
-            <w:r>
-              <w:rPr>
-                <w:rFonts w:eastAsia="Consolas" w:cs="Consolas" w:ascii="Consolas" w:hAnsi="Consolas"/>
-                <w:b/>
-              </w:rPr>
-              <w:t>9</w:t>
-            </w:r>
-            <w:r>
-              <w:rPr>
-                <w:rFonts w:eastAsia="Consolas" w:cs="Consolas" w:ascii="Consolas" w:hAnsi="Consolas"/>
-                <w:b/>
-              </w:rPr>
-              <w:t>.0.</w:t>
-            </w:r>
-            <w:r>
-              <w:rPr>
-                <w:rFonts w:eastAsia="Consolas" w:cs="Consolas" w:ascii="Consolas" w:hAnsi="Consolas"/>
-                <w:b/>
-              </w:rPr>
-              <w:t>1</w:t>
-            </w:r>
-            <w:r>
-              <w:rPr>
-                <w:rFonts w:eastAsia="Consolas" w:cs="Consolas" w:ascii="Consolas" w:hAnsi="Consolas"/>
-                <w:b/>
-              </w:rPr>
-              <w:t>.tar.gz</w:t>
+              <w:t>atlassian-bamboo-9.0.1.tar.gz</w:t>
             </w:r>
             <w:r>
               <w:rPr>
@@ -207,9 +190,17 @@
         <w:tblW w:w="9360" w:type="dxa"/>
         <w:jc w:val="left"/>
         <w:tblInd w:w="0" w:type="dxa"/>
+        <w:tblBorders>
+          <w:top w:val="single" w:sz="8" w:space="0" w:color="000001"/>
+          <w:left w:val="single" w:sz="8" w:space="0" w:color="000001"/>
+          <w:bottom w:val="single" w:sz="8" w:space="0" w:color="000001"/>
+          <w:right w:val="single" w:sz="8" w:space="0" w:color="000001"/>
+          <w:insideH w:val="single" w:sz="8" w:space="0" w:color="000001"/>
+          <w:insideV w:val="single" w:sz="8" w:space="0" w:color="000001"/>
+        </w:tblBorders>
         <w:tblCellMar>
           <w:top w:w="100" w:type="dxa"/>
-          <w:left w:w="90" w:type="dxa"/>
+          <w:left w:w="80" w:type="dxa"/>
           <w:bottom w:w="100" w:type="dxa"/>
           <w:right w:w="100" w:type="dxa"/>
         </w:tblCellMar>
@@ -224,12 +215,17 @@
           <w:tcPr>
             <w:tcW w:w="9360" w:type="dxa"/>
             <w:tcBorders>
-              <w:top w:val="single" w:sz="8" w:space="0" w:color="000000"/>
-              <w:left w:val="single" w:sz="8" w:space="0" w:color="000000"/>
-              <w:bottom w:val="single" w:sz="8" w:space="0" w:color="000000"/>
-              <w:right w:val="single" w:sz="8" w:space="0" w:color="000000"/>
+              <w:top w:val="single" w:sz="8" w:space="0" w:color="000001"/>
+              <w:left w:val="single" w:sz="8" w:space="0" w:color="000001"/>
+              <w:bottom w:val="single" w:sz="8" w:space="0" w:color="000001"/>
+              <w:right w:val="single" w:sz="8" w:space="0" w:color="000001"/>
+              <w:insideH w:val="single" w:sz="8" w:space="0" w:color="000001"/>
+              <w:insideV w:val="single" w:sz="8" w:space="0" w:color="000001"/>
             </w:tcBorders>
             <w:shd w:fill="auto" w:val="clear"/>
+            <w:tcMar>
+              <w:left w:w="80" w:type="dxa"/>
+            </w:tcMar>
           </w:tcPr>
           <w:p>
             <w:pPr>
@@ -269,8 +265,8 @@
         <w:pStyle w:val="Heading2"/>
         <w:rPr/>
       </w:pPr>
-      <w:bookmarkStart w:id="1" w:name="_fr7k399ibjwd"/>
-      <w:bookmarkEnd w:id="1"/>
+      <w:bookmarkStart w:id="0" w:name="_fr7k399ibjwd"/>
+      <w:bookmarkEnd w:id="0"/>
       <w:r>
         <w:rPr/>
         <w:t>Setup SystemD service</w:t>
@@ -284,7 +280,7 @@
       <w:hyperlink r:id="rId4">
         <w:r>
           <w:rPr>
-            <w:rStyle w:val="ListLabel1"/>
+            <w:rStyle w:val="InternetLink"/>
             <w:color w:val="1155CC"/>
             <w:u w:val="single"/>
           </w:rPr>
@@ -317,9 +313,17 @@
         <w:tblW w:w="9360" w:type="dxa"/>
         <w:jc w:val="left"/>
         <w:tblInd w:w="0" w:type="dxa"/>
+        <w:tblBorders>
+          <w:top w:val="single" w:sz="8" w:space="0" w:color="000001"/>
+          <w:left w:val="single" w:sz="8" w:space="0" w:color="000001"/>
+          <w:bottom w:val="single" w:sz="8" w:space="0" w:color="000001"/>
+          <w:right w:val="single" w:sz="8" w:space="0" w:color="000001"/>
+          <w:insideH w:val="single" w:sz="8" w:space="0" w:color="000001"/>
+          <w:insideV w:val="single" w:sz="8" w:space="0" w:color="000001"/>
+        </w:tblBorders>
         <w:tblCellMar>
           <w:top w:w="100" w:type="dxa"/>
-          <w:left w:w="90" w:type="dxa"/>
+          <w:left w:w="80" w:type="dxa"/>
           <w:bottom w:w="100" w:type="dxa"/>
           <w:right w:w="100" w:type="dxa"/>
         </w:tblCellMar>
@@ -334,12 +338,17 @@
           <w:tcPr>
             <w:tcW w:w="9360" w:type="dxa"/>
             <w:tcBorders>
-              <w:top w:val="single" w:sz="8" w:space="0" w:color="000000"/>
-              <w:left w:val="single" w:sz="8" w:space="0" w:color="000000"/>
-              <w:bottom w:val="single" w:sz="8" w:space="0" w:color="000000"/>
-              <w:right w:val="single" w:sz="8" w:space="0" w:color="000000"/>
+              <w:top w:val="single" w:sz="8" w:space="0" w:color="000001"/>
+              <w:left w:val="single" w:sz="8" w:space="0" w:color="000001"/>
+              <w:bottom w:val="single" w:sz="8" w:space="0" w:color="000001"/>
+              <w:right w:val="single" w:sz="8" w:space="0" w:color="000001"/>
+              <w:insideH w:val="single" w:sz="8" w:space="0" w:color="000001"/>
+              <w:insideV w:val="single" w:sz="8" w:space="0" w:color="000001"/>
             </w:tcBorders>
             <w:shd w:fill="auto" w:val="clear"/>
+            <w:tcMar>
+              <w:left w:w="80" w:type="dxa"/>
+            </w:tcMar>
           </w:tcPr>
           <w:p>
             <w:pPr>
@@ -514,9 +523,17 @@
         <w:tblW w:w="9360" w:type="dxa"/>
         <w:jc w:val="left"/>
         <w:tblInd w:w="0" w:type="dxa"/>
+        <w:tblBorders>
+          <w:top w:val="single" w:sz="8" w:space="0" w:color="000001"/>
+          <w:left w:val="single" w:sz="8" w:space="0" w:color="000001"/>
+          <w:bottom w:val="single" w:sz="8" w:space="0" w:color="000001"/>
+          <w:right w:val="single" w:sz="8" w:space="0" w:color="000001"/>
+          <w:insideH w:val="single" w:sz="8" w:space="0" w:color="000001"/>
+          <w:insideV w:val="single" w:sz="8" w:space="0" w:color="000001"/>
+        </w:tblBorders>
         <w:tblCellMar>
           <w:top w:w="100" w:type="dxa"/>
-          <w:left w:w="90" w:type="dxa"/>
+          <w:left w:w="80" w:type="dxa"/>
           <w:bottom w:w="100" w:type="dxa"/>
           <w:right w:w="100" w:type="dxa"/>
         </w:tblCellMar>
@@ -531,12 +548,17 @@
           <w:tcPr>
             <w:tcW w:w="9360" w:type="dxa"/>
             <w:tcBorders>
-              <w:top w:val="single" w:sz="8" w:space="0" w:color="000000"/>
-              <w:left w:val="single" w:sz="8" w:space="0" w:color="000000"/>
-              <w:bottom w:val="single" w:sz="8" w:space="0" w:color="000000"/>
-              <w:right w:val="single" w:sz="8" w:space="0" w:color="000000"/>
+              <w:top w:val="single" w:sz="8" w:space="0" w:color="000001"/>
+              <w:left w:val="single" w:sz="8" w:space="0" w:color="000001"/>
+              <w:bottom w:val="single" w:sz="8" w:space="0" w:color="000001"/>
+              <w:right w:val="single" w:sz="8" w:space="0" w:color="000001"/>
+              <w:insideH w:val="single" w:sz="8" w:space="0" w:color="000001"/>
+              <w:insideV w:val="single" w:sz="8" w:space="0" w:color="000001"/>
             </w:tcBorders>
             <w:shd w:fill="auto" w:val="clear"/>
+            <w:tcMar>
+              <w:left w:w="80" w:type="dxa"/>
+            </w:tcMar>
           </w:tcPr>
           <w:p>
             <w:pPr>
@@ -656,15 +678,7 @@
       </w:pPr>
       <w:r>
         <w:rPr/>
-        <w:t>vi</w:t>
-      </w:r>
-      <w:r>
-        <w:rPr/>
-        <w:t>m</w:t>
-      </w:r>
-      <w:r>
-        <w:rPr/>
-        <w:t xml:space="preserve"> </w:t>
+        <w:t xml:space="preserve">vim </w:t>
       </w:r>
       <w:r>
         <w:rPr>
@@ -716,9 +730,17 @@
         <w:tblW w:w="9360" w:type="dxa"/>
         <w:jc w:val="left"/>
         <w:tblInd w:w="0" w:type="dxa"/>
+        <w:tblBorders>
+          <w:top w:val="single" w:sz="8" w:space="0" w:color="000001"/>
+          <w:left w:val="single" w:sz="8" w:space="0" w:color="000001"/>
+          <w:bottom w:val="single" w:sz="8" w:space="0" w:color="000001"/>
+          <w:right w:val="single" w:sz="8" w:space="0" w:color="000001"/>
+          <w:insideH w:val="single" w:sz="8" w:space="0" w:color="000001"/>
+          <w:insideV w:val="single" w:sz="8" w:space="0" w:color="000001"/>
+        </w:tblBorders>
         <w:tblCellMar>
           <w:top w:w="100" w:type="dxa"/>
-          <w:left w:w="90" w:type="dxa"/>
+          <w:left w:w="80" w:type="dxa"/>
           <w:bottom w:w="100" w:type="dxa"/>
           <w:right w:w="100" w:type="dxa"/>
         </w:tblCellMar>
@@ -733,12 +755,17 @@
           <w:tcPr>
             <w:tcW w:w="9360" w:type="dxa"/>
             <w:tcBorders>
-              <w:top w:val="single" w:sz="8" w:space="0" w:color="000000"/>
-              <w:left w:val="single" w:sz="8" w:space="0" w:color="000000"/>
-              <w:bottom w:val="single" w:sz="8" w:space="0" w:color="000000"/>
-              <w:right w:val="single" w:sz="8" w:space="0" w:color="000000"/>
+              <w:top w:val="single" w:sz="8" w:space="0" w:color="000001"/>
+              <w:left w:val="single" w:sz="8" w:space="0" w:color="000001"/>
+              <w:bottom w:val="single" w:sz="8" w:space="0" w:color="000001"/>
+              <w:right w:val="single" w:sz="8" w:space="0" w:color="000001"/>
+              <w:insideH w:val="single" w:sz="8" w:space="0" w:color="000001"/>
+              <w:insideV w:val="single" w:sz="8" w:space="0" w:color="000001"/>
             </w:tcBorders>
             <w:shd w:fill="auto" w:val="clear"/>
+            <w:tcMar>
+              <w:left w:w="80" w:type="dxa"/>
+            </w:tcMar>
           </w:tcPr>
           <w:p>
             <w:pPr>
@@ -848,7 +875,13 @@
         </w:rPr>
       </w:pPr>
       <w:r>
-        <w:rPr/>
+        <w:rPr>
+          <w:rFonts w:eastAsia="Roboto Mono" w:cs="Roboto Mono" w:ascii="Roboto Mono" w:hAnsi="Roboto Mono"/>
+          <w:color w:val="172B4D"/>
+          <w:sz w:val="21"/>
+          <w:szCs w:val="21"/>
+          <w:highlight w:val="white"/>
+        </w:rPr>
       </w:r>
       <w:r>
         <w:br w:type="page"/>
@@ -896,9 +929,17 @@
         <w:tblW w:w="9360" w:type="dxa"/>
         <w:jc w:val="left"/>
         <w:tblInd w:w="0" w:type="dxa"/>
+        <w:tblBorders>
+          <w:top w:val="single" w:sz="8" w:space="0" w:color="000001"/>
+          <w:left w:val="single" w:sz="8" w:space="0" w:color="000001"/>
+          <w:bottom w:val="single" w:sz="8" w:space="0" w:color="000001"/>
+          <w:right w:val="single" w:sz="8" w:space="0" w:color="000001"/>
+          <w:insideH w:val="single" w:sz="8" w:space="0" w:color="000001"/>
+          <w:insideV w:val="single" w:sz="8" w:space="0" w:color="000001"/>
+        </w:tblBorders>
         <w:tblCellMar>
           <w:top w:w="100" w:type="dxa"/>
-          <w:left w:w="90" w:type="dxa"/>
+          <w:left w:w="80" w:type="dxa"/>
           <w:bottom w:w="100" w:type="dxa"/>
           <w:right w:w="100" w:type="dxa"/>
         </w:tblCellMar>
@@ -913,12 +954,17 @@
           <w:tcPr>
             <w:tcW w:w="9360" w:type="dxa"/>
             <w:tcBorders>
-              <w:top w:val="single" w:sz="8" w:space="0" w:color="000000"/>
-              <w:left w:val="single" w:sz="8" w:space="0" w:color="000000"/>
-              <w:bottom w:val="single" w:sz="8" w:space="0" w:color="000000"/>
-              <w:right w:val="single" w:sz="8" w:space="0" w:color="000000"/>
+              <w:top w:val="single" w:sz="8" w:space="0" w:color="000001"/>
+              <w:left w:val="single" w:sz="8" w:space="0" w:color="000001"/>
+              <w:bottom w:val="single" w:sz="8" w:space="0" w:color="000001"/>
+              <w:right w:val="single" w:sz="8" w:space="0" w:color="000001"/>
+              <w:insideH w:val="single" w:sz="8" w:space="0" w:color="000001"/>
+              <w:insideV w:val="single" w:sz="8" w:space="0" w:color="000001"/>
             </w:tcBorders>
             <w:shd w:fill="auto" w:val="clear"/>
+            <w:tcMar>
+              <w:left w:w="80" w:type="dxa"/>
+            </w:tcMar>
           </w:tcPr>
           <w:p>
             <w:pPr>
@@ -1396,9 +1442,17 @@
         <w:tblW w:w="9360" w:type="dxa"/>
         <w:jc w:val="left"/>
         <w:tblInd w:w="0" w:type="dxa"/>
+        <w:tblBorders>
+          <w:top w:val="single" w:sz="8" w:space="0" w:color="000001"/>
+          <w:left w:val="single" w:sz="8" w:space="0" w:color="000001"/>
+          <w:bottom w:val="single" w:sz="8" w:space="0" w:color="000001"/>
+          <w:right w:val="single" w:sz="8" w:space="0" w:color="000001"/>
+          <w:insideH w:val="single" w:sz="8" w:space="0" w:color="000001"/>
+          <w:insideV w:val="single" w:sz="8" w:space="0" w:color="000001"/>
+        </w:tblBorders>
         <w:tblCellMar>
           <w:top w:w="100" w:type="dxa"/>
-          <w:left w:w="90" w:type="dxa"/>
+          <w:left w:w="80" w:type="dxa"/>
           <w:bottom w:w="100" w:type="dxa"/>
           <w:right w:w="100" w:type="dxa"/>
         </w:tblCellMar>
@@ -1413,12 +1467,17 @@
           <w:tcPr>
             <w:tcW w:w="9360" w:type="dxa"/>
             <w:tcBorders>
-              <w:top w:val="single" w:sz="8" w:space="0" w:color="000000"/>
-              <w:left w:val="single" w:sz="8" w:space="0" w:color="000000"/>
-              <w:bottom w:val="single" w:sz="8" w:space="0" w:color="000000"/>
-              <w:right w:val="single" w:sz="8" w:space="0" w:color="000000"/>
+              <w:top w:val="single" w:sz="8" w:space="0" w:color="000001"/>
+              <w:left w:val="single" w:sz="8" w:space="0" w:color="000001"/>
+              <w:bottom w:val="single" w:sz="8" w:space="0" w:color="000001"/>
+              <w:right w:val="single" w:sz="8" w:space="0" w:color="000001"/>
+              <w:insideH w:val="single" w:sz="8" w:space="0" w:color="000001"/>
+              <w:insideV w:val="single" w:sz="8" w:space="0" w:color="000001"/>
             </w:tcBorders>
             <w:shd w:fill="auto" w:val="clear"/>
+            <w:tcMar>
+              <w:left w:w="80" w:type="dxa"/>
+            </w:tcMar>
           </w:tcPr>
           <w:p>
             <w:pPr>
@@ -1430,6 +1489,68 @@
               <w:spacing w:lineRule="auto" w:line="240" w:before="0" w:after="0"/>
               <w:ind w:left="0" w:right="0" w:hanging="0"/>
               <w:jc w:val="left"/>
+              <w:rPr/>
+            </w:pPr>
+            <w:r>
+              <w:rPr>
+                <w:rFonts w:eastAsia="Roboto Mono" w:cs="Roboto Mono" w:ascii="Roboto Mono" w:hAnsi="Roboto Mono"/>
+                <w:color w:val="172B4D"/>
+                <w:sz w:val="21"/>
+                <w:szCs w:val="21"/>
+                <w:highlight w:val="white"/>
+              </w:rPr>
+              <w:t xml:space="preserve">sudo </w:t>
+            </w:r>
+            <w:r>
+              <w:rPr>
+                <w:rFonts w:eastAsia="Roboto Mono" w:cs="Roboto Mono" w:ascii="Roboto Mono" w:hAnsi="Roboto Mono"/>
+                <w:color w:val="172B4D"/>
+                <w:sz w:val="21"/>
+                <w:szCs w:val="21"/>
+                <w:highlight w:val="white"/>
+              </w:rPr>
+              <w:t>systemctl enable bamboo.service</w:t>
+            </w:r>
+          </w:p>
+          <w:p>
+            <w:pPr>
+              <w:pStyle w:val="Normal"/>
+              <w:widowControl w:val="false"/>
+              <w:shd w:val="clear" w:fill="auto"/>
+              <w:spacing w:lineRule="auto" w:line="240" w:before="0" w:after="0"/>
+              <w:ind w:left="0" w:right="0" w:hanging="0"/>
+              <w:jc w:val="left"/>
+              <w:rPr/>
+            </w:pPr>
+            <w:r>
+              <w:rPr>
+                <w:rFonts w:eastAsia="Roboto Mono" w:cs="Roboto Mono" w:ascii="Roboto Mono" w:hAnsi="Roboto Mono"/>
+                <w:color w:val="172B4D"/>
+                <w:sz w:val="21"/>
+                <w:szCs w:val="21"/>
+                <w:highlight w:val="white"/>
+              </w:rPr>
+              <w:t xml:space="preserve">sudo </w:t>
+            </w:r>
+            <w:r>
+              <w:rPr>
+                <w:rFonts w:eastAsia="Roboto Mono" w:cs="Roboto Mono" w:ascii="Roboto Mono" w:hAnsi="Roboto Mono"/>
+                <w:color w:val="172B4D"/>
+                <w:sz w:val="21"/>
+                <w:szCs w:val="21"/>
+                <w:highlight w:val="white"/>
+              </w:rPr>
+              <w:t>systemctl start bamboo.service</w:t>
+            </w:r>
+          </w:p>
+          <w:p>
+            <w:pPr>
+              <w:pStyle w:val="Normal"/>
+              <w:widowControl w:val="false"/>
+              <w:shd w:val="clear" w:fill="auto"/>
+              <w:spacing w:lineRule="auto" w:line="240" w:before="0" w:after="0"/>
+              <w:ind w:left="0" w:right="0" w:hanging="0"/>
+              <w:jc w:val="left"/>
               <w:rPr>
                 <w:rFonts w:ascii="Roboto Mono" w:hAnsi="Roboto Mono" w:eastAsia="Roboto Mono" w:cs="Roboto Mono"/>
                 <w:color w:val="172B4D"/>
@@ -1439,6 +1560,20 @@
               </w:rPr>
             </w:pPr>
             <w:r>
+              <w:rPr/>
+            </w:r>
+          </w:p>
+          <w:p>
+            <w:pPr>
+              <w:pStyle w:val="Normal"/>
+              <w:widowControl w:val="false"/>
+              <w:shd w:val="clear" w:fill="auto"/>
+              <w:spacing w:lineRule="auto" w:line="240" w:before="0" w:after="0"/>
+              <w:ind w:left="0" w:right="0" w:hanging="0"/>
+              <w:jc w:val="left"/>
+              <w:rPr/>
+            </w:pPr>
+            <w:r>
               <w:rPr>
                 <w:rFonts w:eastAsia="Roboto Mono" w:cs="Roboto Mono" w:ascii="Roboto Mono" w:hAnsi="Roboto Mono"/>
                 <w:color w:val="172B4D"/>
@@ -1446,7 +1581,27 @@
                 <w:szCs w:val="21"/>
                 <w:highlight w:val="white"/>
               </w:rPr>
-              <w:t>systemctl enable bamboo.service</w:t>
+              <w:t>&lt;wait a bit the first time, then&gt;</w:t>
+            </w:r>
+          </w:p>
+          <w:p>
+            <w:pPr>
+              <w:pStyle w:val="Normal"/>
+              <w:widowControl w:val="false"/>
+              <w:shd w:val="clear" w:fill="auto"/>
+              <w:spacing w:lineRule="auto" w:line="240" w:before="0" w:after="0"/>
+              <w:ind w:left="0" w:right="0" w:hanging="0"/>
+              <w:jc w:val="left"/>
+              <w:rPr>
+                <w:rFonts w:ascii="Roboto Mono" w:hAnsi="Roboto Mono" w:eastAsia="Roboto Mono" w:cs="Roboto Mono"/>
+                <w:color w:val="172B4D"/>
+                <w:sz w:val="21"/>
+                <w:szCs w:val="21"/>
+                <w:highlight w:val="white"/>
+              </w:rPr>
+            </w:pPr>
+            <w:r>
+              <w:rPr/>
             </w:r>
           </w:p>
           <w:p>
@@ -1475,27 +1630,8 @@
                 <w:szCs w:val="21"/>
                 <w:highlight w:val="white"/>
               </w:rPr>
-              <w:t>systemctl start bamboo.service</w:t>
-            </w:r>
-          </w:p>
-          <w:p>
-            <w:pPr>
-              <w:pStyle w:val="Normal"/>
-              <w:keepNext w:val="false"/>
-              <w:keepLines w:val="false"/>
-              <w:widowControl w:val="false"/>
-              <w:shd w:val="clear" w:fill="auto"/>
-              <w:spacing w:lineRule="auto" w:line="240" w:before="0" w:after="0"/>
-              <w:ind w:left="0" w:right="0" w:hanging="0"/>
-              <w:jc w:val="left"/>
-              <w:rPr>
-                <w:rFonts w:ascii="Roboto Mono" w:hAnsi="Roboto Mono" w:eastAsia="Roboto Mono" w:cs="Roboto Mono"/>
-                <w:color w:val="172B4D"/>
-                <w:sz w:val="21"/>
-                <w:szCs w:val="21"/>
-                <w:highlight w:val="white"/>
-              </w:rPr>
-            </w:pPr>
+              <w:t xml:space="preserve">sudo </w:t>
+            </w:r>
             <w:r>
               <w:rPr>
                 <w:rFonts w:eastAsia="Roboto Mono" w:cs="Roboto Mono" w:ascii="Roboto Mono" w:hAnsi="Roboto Mono"/>
@@ -1536,8 +1672,8 @@
         <w:pStyle w:val="Heading2"/>
         <w:rPr/>
       </w:pPr>
-      <w:bookmarkStart w:id="2" w:name="_hg39zx73najt"/>
-      <w:bookmarkEnd w:id="2"/>
+      <w:bookmarkStart w:id="1" w:name="_hg39zx73najt"/>
+      <w:bookmarkEnd w:id="1"/>
       <w:r>
         <w:rPr/>
         <w:t>Bamboo Initial setup</w:t>
@@ -1567,13 +1703,7 @@
     <w:p>
       <w:pPr>
         <w:pStyle w:val="Normal"/>
-        <w:rPr>
-          <w:rFonts w:ascii="Roboto Mono" w:hAnsi="Roboto Mono" w:eastAsia="Roboto Mono" w:cs="Roboto Mono"/>
-          <w:color w:val="172B4D"/>
-          <w:sz w:val="21"/>
-          <w:szCs w:val="21"/>
-          <w:highlight w:val="white"/>
-        </w:rPr>
+        <w:rPr/>
       </w:pPr>
       <w:r>
         <w:rPr>
@@ -1583,32 +1713,12 @@
           <w:szCs w:val="21"/>
           <w:highlight w:val="white"/>
         </w:rPr>
-        <w:t xml:space="preserve">1. </w:t>
-      </w:r>
-      <w:r>
-        <w:rPr>
-          <w:rFonts w:eastAsia="Roboto Mono" w:cs="Roboto Mono" w:ascii="Roboto Mono" w:hAnsi="Roboto Mono"/>
-          <w:color w:val="172B4D"/>
-          <w:sz w:val="21"/>
-          <w:szCs w:val="21"/>
-          <w:highlight w:val="white"/>
-        </w:rPr>
-        <w:t>V</w:t>
-      </w:r>
-      <w:r>
-        <w:rPr>
-          <w:rFonts w:eastAsia="Roboto Mono" w:cs="Roboto Mono" w:ascii="Roboto Mono" w:hAnsi="Roboto Mono"/>
-          <w:color w:val="172B4D"/>
-          <w:sz w:val="21"/>
-          <w:szCs w:val="21"/>
-          <w:highlight w:val="white"/>
-        </w:rPr>
-        <w:t xml:space="preserve">isit </w:t>
+        <w:t xml:space="preserve">1. Visit </w:t>
       </w:r>
       <w:hyperlink r:id="rId5">
         <w:r>
           <w:rPr>
-            <w:rStyle w:val="ListLabel2"/>
+            <w:rStyle w:val="VisitedInternetLink"/>
             <w:rFonts w:eastAsia="Roboto Mono" w:cs="Roboto Mono" w:ascii="Roboto Mono" w:hAnsi="Roboto Mono"/>
             <w:color w:val="1155CC"/>
             <w:sz w:val="21"/>
@@ -1627,8 +1737,20 @@
           <w:szCs w:val="21"/>
           <w:highlight w:val="white"/>
         </w:rPr>
-        <w:t xml:space="preserve"> in your workspace browser. </w:t>
-      </w:r>
+        <w:t xml:space="preserve"> in your workspace browser. You should be prompted to provide a key.</w:t>
+      </w:r>
+    </w:p>
+    <w:p>
+      <w:pPr>
+        <w:pStyle w:val="Normal"/>
+        <w:rPr>
+          <w:rFonts w:ascii="Roboto Mono" w:hAnsi="Roboto Mono" w:eastAsia="Roboto Mono" w:cs="Roboto Mono"/>
+          <w:color w:val="172B4D"/>
+          <w:sz w:val="21"/>
+          <w:szCs w:val="21"/>
+          <w:highlight w:val="white"/>
+        </w:rPr>
+      </w:pPr>
       <w:r>
         <w:rPr>
           <w:rFonts w:eastAsia="Roboto Mono" w:cs="Roboto Mono" w:ascii="Roboto Mono" w:hAnsi="Roboto Mono"/>
@@ -1637,7 +1759,6 @@
           <w:szCs w:val="21"/>
           <w:highlight w:val="white"/>
         </w:rPr>
-        <w:t>You should be prompted to provide a key.</w:t>
       </w:r>
     </w:p>
     <w:p>
@@ -1659,6 +1780,7 @@
           <w:szCs w:val="21"/>
           <w:highlight w:val="white"/>
         </w:rPr>
+        <w:t>2. Register Bamboo</w:t>
       </w:r>
     </w:p>
     <w:p>
@@ -1680,59 +1802,7 @@
           <w:szCs w:val="21"/>
           <w:highlight w:val="white"/>
         </w:rPr>
-        <w:t>2. Register Bamboo</w:t>
-      </w:r>
-    </w:p>
-    <w:p>
-      <w:pPr>
-        <w:pStyle w:val="Normal"/>
-        <w:rPr>
-          <w:rFonts w:ascii="Roboto Mono" w:hAnsi="Roboto Mono" w:eastAsia="Roboto Mono" w:cs="Roboto Mono"/>
-          <w:color w:val="172B4D"/>
-          <w:sz w:val="21"/>
-          <w:szCs w:val="21"/>
-          <w:highlight w:val="white"/>
-        </w:rPr>
-      </w:pPr>
-      <w:r>
-        <w:rPr>
-          <w:rFonts w:eastAsia="Roboto Mono" w:cs="Roboto Mono" w:ascii="Roboto Mono" w:hAnsi="Roboto Mono"/>
-          <w:color w:val="172B4D"/>
-          <w:sz w:val="21"/>
-          <w:szCs w:val="21"/>
-          <w:highlight w:val="white"/>
-        </w:rPr>
-        <w:t xml:space="preserve">Follow the link </w:t>
-      </w:r>
-      <w:r>
-        <w:rPr>
-          <w:rFonts w:eastAsia="Roboto Mono" w:cs="Roboto Mono" w:ascii="Roboto Mono" w:hAnsi="Roboto Mono"/>
-          <w:color w:val="172B4D"/>
-          <w:sz w:val="21"/>
-          <w:szCs w:val="21"/>
-          <w:highlight w:val="white"/>
-        </w:rPr>
-        <w:t>just below the textbox</w:t>
-      </w:r>
-      <w:r>
-        <w:rPr>
-          <w:rFonts w:eastAsia="Roboto Mono" w:cs="Roboto Mono" w:ascii="Roboto Mono" w:hAnsi="Roboto Mono"/>
-          <w:color w:val="172B4D"/>
-          <w:sz w:val="21"/>
-          <w:szCs w:val="21"/>
-          <w:highlight w:val="white"/>
-        </w:rPr>
-        <w:t xml:space="preserve"> to get a key, create an atlassian account if you do not already have one.  </w:t>
-      </w:r>
-      <w:r>
-        <w:rPr>
-          <w:rFonts w:eastAsia="Roboto Mono" w:cs="Roboto Mono" w:ascii="Roboto Mono" w:hAnsi="Roboto Mono"/>
-          <w:color w:val="172B4D"/>
-          <w:sz w:val="21"/>
-          <w:szCs w:val="21"/>
-          <w:highlight w:val="white"/>
-        </w:rPr>
-        <w:t>Paste the key you generate back into the textbox.</w:t>
+        <w:t>Follow the link just below the textbox to get a key, create an atlassian account if you do not already have one.  Paste the key you generate back into the textbox.</w:t>
       </w:r>
     </w:p>
     <w:p>
@@ -1800,17 +1870,7 @@
           <w:szCs w:val="21"/>
           <w:highlight w:val="white"/>
         </w:rPr>
-        <w:t xml:space="preserve">3. </w:t>
-      </w:r>
-      <w:r>
-        <w:rPr>
-          <w:rFonts w:eastAsia="Roboto Mono" w:cs="Roboto Mono" w:ascii="Roboto Mono" w:hAnsi="Roboto Mono"/>
-          <w:color w:val="172B4D"/>
-          <w:sz w:val="21"/>
-          <w:szCs w:val="21"/>
-          <w:highlight w:val="white"/>
-        </w:rPr>
-        <w:t>In the Setup Wizard, use the following settings:</w:t>
+        <w:t>3. In the Setup Wizard, use the following settings:</w:t>
       </w:r>
     </w:p>
     <w:p>
@@ -1874,7 +1934,27 @@
           <w:szCs w:val="21"/>
           <w:highlight w:val="white"/>
         </w:rPr>
-        <w:t>: Select the “Embedded” or  “H2” database option.  Bamboo will display a warning about running this configuration in production, but we are fine for our labs.</w:t>
+        <w:t xml:space="preserve">: Select the </w:t>
+      </w:r>
+      <w:r>
+        <w:rPr>
+          <w:rFonts w:eastAsia="Roboto Mono" w:cs="Roboto Mono" w:ascii="Roboto Mono" w:hAnsi="Roboto Mono"/>
+          <w:color w:val="172B4D"/>
+          <w:sz w:val="21"/>
+          <w:szCs w:val="21"/>
+          <w:highlight w:val="yellow"/>
+        </w:rPr>
+        <w:t>“Embedded” or  “H2”</w:t>
+      </w:r>
+      <w:r>
+        <w:rPr>
+          <w:rFonts w:eastAsia="Roboto Mono" w:cs="Roboto Mono" w:ascii="Roboto Mono" w:hAnsi="Roboto Mono"/>
+          <w:color w:val="172B4D"/>
+          <w:sz w:val="21"/>
+          <w:szCs w:val="21"/>
+          <w:highlight w:val="white"/>
+        </w:rPr>
+        <w:t xml:space="preserve"> database option.  Bamboo will display a warning about running this configuration in production, but we are fine for our labs.</w:t>
       </w:r>
     </w:p>
     <w:p>
@@ -1953,15 +2033,6 @@
         </w:rPr>
       </w:pPr>
       <w:r>
-        <w:rPr/>
-      </w:r>
-    </w:p>
-    <w:p>
-      <w:pPr>
-        <w:pStyle w:val="Normal"/>
-        <w:rPr/>
-      </w:pPr>
-      <w:r>
         <w:rPr>
           <w:rFonts w:eastAsia="Roboto Mono" w:cs="Roboto Mono" w:ascii="Roboto Mono" w:hAnsi="Roboto Mono"/>
           <w:color w:val="172B4D"/>
@@ -1969,22 +2040,41 @@
           <w:szCs w:val="21"/>
           <w:highlight w:val="white"/>
         </w:rPr>
+      </w:r>
+    </w:p>
+    <w:p>
+      <w:pPr>
+        <w:pStyle w:val="Normal"/>
+        <w:rPr/>
+      </w:pPr>
+      <w:r>
+        <w:rPr>
+          <w:rFonts w:eastAsia="Roboto Mono" w:cs="Roboto Mono" w:ascii="Roboto Mono" w:hAnsi="Roboto Mono"/>
+          <w:color w:val="172B4D"/>
+          <w:sz w:val="21"/>
+          <w:szCs w:val="21"/>
+          <w:highlight w:val="white"/>
+        </w:rPr>
         <w:t>Once you have completed these steps, you may have a wait for a few minutes for setup to complete, and then you will be navigated to the Bamboo dashboard.</w:t>
       </w:r>
     </w:p>
     <w:p>
       <w:pPr>
         <w:pStyle w:val="Normal"/>
-        <w:rPr>
-          <w:rFonts w:ascii="Roboto Mono" w:hAnsi="Roboto Mono" w:eastAsia="Roboto Mono" w:cs="Roboto Mono"/>
-          <w:color w:val="172B4D"/>
-          <w:sz w:val="21"/>
-          <w:szCs w:val="21"/>
-          <w:highlight w:val="white"/>
-        </w:rPr>
-      </w:pPr>
-      <w:r>
-        <w:rPr/>
+        <w:rPr/>
+      </w:pPr>
+      <w:r>
+        <w:rPr/>
+      </w:r>
+    </w:p>
+    <w:p>
+      <w:pPr>
+        <w:pStyle w:val="Normal"/>
+        <w:rPr/>
+      </w:pPr>
+      <w:r>
+        <w:rPr/>
+        <w:t>&lt; Stop at this point &gt;</w:t>
       </w:r>
     </w:p>
     <w:sectPr>
@@ -1994,7 +2084,7 @@
       <w:pgNumType w:start="1" w:fmt="decimal"/>
       <w:formProt w:val="false"/>
       <w:textDirection w:val="lrTb"/>
-      <w:docGrid w:type="default" w:linePitch="100" w:charSpace="4096"/>
+      <w:docGrid w:type="default" w:linePitch="260" w:charSpace="4294965247"/>
     </w:sectPr>
   </w:body>
 </w:document>
@@ -2016,6 +2106,7 @@
       </w:pPr>
       <w:rPr>
         <w:rFonts w:ascii="Symbol" w:hAnsi="Symbol" w:cs="Symbol" w:hint="default"/>
+        <w:rFonts w:cs="Symbol"/>
       </w:rPr>
     </w:lvl>
     <w:lvl w:ilvl="1">
@@ -2031,6 +2122,7 @@
       </w:pPr>
       <w:rPr>
         <w:rFonts w:ascii="OpenSymbol" w:hAnsi="OpenSymbol" w:cs="OpenSymbol" w:hint="default"/>
+        <w:rFonts w:cs="OpenSymbol"/>
       </w:rPr>
     </w:lvl>
     <w:lvl w:ilvl="2">
@@ -2046,6 +2138,7 @@
       </w:pPr>
       <w:rPr>
         <w:rFonts w:ascii="OpenSymbol" w:hAnsi="OpenSymbol" w:cs="OpenSymbol" w:hint="default"/>
+        <w:rFonts w:cs="OpenSymbol"/>
       </w:rPr>
     </w:lvl>
     <w:lvl w:ilvl="3">
@@ -2061,6 +2154,7 @@
       </w:pPr>
       <w:rPr>
         <w:rFonts w:ascii="Symbol" w:hAnsi="Symbol" w:cs="Symbol" w:hint="default"/>
+        <w:rFonts w:cs="Symbol"/>
       </w:rPr>
     </w:lvl>
     <w:lvl w:ilvl="4">
@@ -2076,6 +2170,7 @@
       </w:pPr>
       <w:rPr>
         <w:rFonts w:ascii="OpenSymbol" w:hAnsi="OpenSymbol" w:cs="OpenSymbol" w:hint="default"/>
+        <w:rFonts w:cs="OpenSymbol"/>
       </w:rPr>
     </w:lvl>
     <w:lvl w:ilvl="5">
@@ -2091,6 +2186,7 @@
       </w:pPr>
       <w:rPr>
         <w:rFonts w:ascii="OpenSymbol" w:hAnsi="OpenSymbol" w:cs="OpenSymbol" w:hint="default"/>
+        <w:rFonts w:cs="OpenSymbol"/>
       </w:rPr>
     </w:lvl>
     <w:lvl w:ilvl="6">
@@ -2106,6 +2202,7 @@
       </w:pPr>
       <w:rPr>
         <w:rFonts w:ascii="Symbol" w:hAnsi="Symbol" w:cs="Symbol" w:hint="default"/>
+        <w:rFonts w:cs="Symbol"/>
       </w:rPr>
     </w:lvl>
     <w:lvl w:ilvl="7">
@@ -2121,6 +2218,7 @@
       </w:pPr>
       <w:rPr>
         <w:rFonts w:ascii="OpenSymbol" w:hAnsi="OpenSymbol" w:cs="OpenSymbol" w:hint="default"/>
+        <w:rFonts w:cs="OpenSymbol"/>
       </w:rPr>
     </w:lvl>
     <w:lvl w:ilvl="8">
@@ -2136,6 +2234,7 @@
       </w:pPr>
       <w:rPr>
         <w:rFonts w:ascii="OpenSymbol" w:hAnsi="OpenSymbol" w:cs="OpenSymbol" w:hint="default"/>
+        <w:rFonts w:cs="OpenSymbol"/>
       </w:rPr>
     </w:lvl>
   </w:abstractNum>
@@ -2147,9 +2246,6 @@
       <w:lvlText w:val=""/>
       <w:lvlJc w:val="left"/>
       <w:pPr>
-        <w:tabs>
-          <w:tab w:val="num" w:pos="0"/>
-        </w:tabs>
         <w:ind w:left="0" w:hanging="0"/>
       </w:pPr>
     </w:lvl>
@@ -2160,9 +2256,6 @@
       <w:lvlText w:val=""/>
       <w:lvlJc w:val="left"/>
       <w:pPr>
-        <w:tabs>
-          <w:tab w:val="num" w:pos="0"/>
-        </w:tabs>
         <w:ind w:left="0" w:hanging="0"/>
       </w:pPr>
     </w:lvl>
@@ -2173,9 +2266,6 @@
       <w:lvlText w:val=""/>
       <w:lvlJc w:val="left"/>
       <w:pPr>
-        <w:tabs>
-          <w:tab w:val="num" w:pos="0"/>
-        </w:tabs>
         <w:ind w:left="0" w:hanging="0"/>
       </w:pPr>
     </w:lvl>
@@ -2186,9 +2276,6 @@
       <w:lvlText w:val=""/>
       <w:lvlJc w:val="left"/>
       <w:pPr>
-        <w:tabs>
-          <w:tab w:val="num" w:pos="0"/>
-        </w:tabs>
         <w:ind w:left="0" w:hanging="0"/>
       </w:pPr>
     </w:lvl>
@@ -2199,9 +2286,6 @@
       <w:lvlText w:val=""/>
       <w:lvlJc w:val="left"/>
       <w:pPr>
-        <w:tabs>
-          <w:tab w:val="num" w:pos="0"/>
-        </w:tabs>
         <w:ind w:left="0" w:hanging="0"/>
       </w:pPr>
     </w:lvl>
@@ -2212,9 +2296,6 @@
       <w:lvlText w:val=""/>
       <w:lvlJc w:val="left"/>
       <w:pPr>
-        <w:tabs>
-          <w:tab w:val="num" w:pos="0"/>
-        </w:tabs>
         <w:ind w:left="0" w:hanging="0"/>
       </w:pPr>
     </w:lvl>
@@ -2225,9 +2306,6 @@
       <w:lvlText w:val=""/>
       <w:lvlJc w:val="left"/>
       <w:pPr>
-        <w:tabs>
-          <w:tab w:val="num" w:pos="0"/>
-        </w:tabs>
         <w:ind w:left="0" w:hanging="0"/>
       </w:pPr>
     </w:lvl>
@@ -2238,9 +2316,6 @@
       <w:lvlText w:val=""/>
       <w:lvlJc w:val="left"/>
       <w:pPr>
-        <w:tabs>
-          <w:tab w:val="num" w:pos="0"/>
-        </w:tabs>
         <w:ind w:left="0" w:hanging="0"/>
       </w:pPr>
     </w:lvl>
@@ -2251,9 +2326,6 @@
       <w:lvlText w:val=""/>
       <w:lvlJc w:val="left"/>
       <w:pPr>
-        <w:tabs>
-          <w:tab w:val="num" w:pos="0"/>
-        </w:tabs>
         <w:ind w:left="0" w:hanging="0"/>
       </w:pPr>
     </w:lvl>
@@ -2278,9 +2350,7 @@
       </w:rPr>
     </w:rPrDefault>
     <w:pPrDefault>
-      <w:pPr>
-        <w:suppressAutoHyphens w:val="true"/>
-      </w:pPr>
+      <w:pPr/>
     </w:pPrDefault>
   </w:docDefaults>
   <w:style w:type="paragraph" w:styleId="Normal">
@@ -2288,14 +2358,14 @@
     <w:qFormat/>
     <w:pPr>
       <w:widowControl w:val="false"/>
+      <w:suppressAutoHyphens w:val="true"/>
       <w:bidi w:val="0"/>
       <w:spacing w:lineRule="auto" w:line="276" w:before="0" w:after="0"/>
       <w:jc w:val="left"/>
     </w:pPr>
     <w:rPr>
       <w:rFonts w:ascii="Arial" w:hAnsi="Arial" w:eastAsia="Arial" w:cs="Arial"/>
-      <w:color w:val="auto"/>
-      <w:kern w:val="0"/>
+      <w:color w:val="00000A"/>
       <w:sz w:val="22"/>
       <w:szCs w:val="22"/>
       <w:lang w:val="en" w:eastAsia="zh-CN" w:bidi="hi-IN"/>
@@ -2303,6 +2373,7 @@
   </w:style>
   <w:style w:type="paragraph" w:styleId="Heading1">
     <w:name w:val="Heading 1"/>
+    <w:basedOn w:val="Normal"/>
     <w:next w:val="Normal"/>
     <w:qFormat/>
     <w:pPr>
@@ -2315,8 +2386,7 @@
     </w:pPr>
     <w:rPr>
       <w:rFonts w:ascii="Arial" w:hAnsi="Arial" w:eastAsia="Arial" w:cs="Arial"/>
-      <w:color w:val="auto"/>
-      <w:kern w:val="0"/>
+      <w:color w:val="00000A"/>
       <w:sz w:val="40"/>
       <w:szCs w:val="40"/>
       <w:lang w:val="en" w:eastAsia="zh-CN" w:bidi="hi-IN"/>
@@ -2324,6 +2394,7 @@
   </w:style>
   <w:style w:type="paragraph" w:styleId="Heading2">
     <w:name w:val="Heading 2"/>
+    <w:basedOn w:val="Normal"/>
     <w:next w:val="Normal"/>
     <w:qFormat/>
     <w:pPr>
@@ -2337,8 +2408,7 @@
     <w:rPr>
       <w:rFonts w:ascii="Arial" w:hAnsi="Arial" w:eastAsia="Arial" w:cs="Arial"/>
       <w:b w:val="false"/>
-      <w:color w:val="auto"/>
-      <w:kern w:val="0"/>
+      <w:color w:val="00000A"/>
       <w:sz w:val="32"/>
       <w:szCs w:val="32"/>
       <w:lang w:val="en" w:eastAsia="zh-CN" w:bidi="hi-IN"/>
@@ -2346,6 +2416,7 @@
   </w:style>
   <w:style w:type="paragraph" w:styleId="Heading3">
     <w:name w:val="Heading 3"/>
+    <w:basedOn w:val="Normal"/>
     <w:next w:val="Normal"/>
     <w:qFormat/>
     <w:pPr>
@@ -2360,7 +2431,6 @@
       <w:rFonts w:ascii="Arial" w:hAnsi="Arial" w:eastAsia="Arial" w:cs="Arial"/>
       <w:b w:val="false"/>
       <w:color w:val="434343"/>
-      <w:kern w:val="0"/>
       <w:sz w:val="28"/>
       <w:szCs w:val="28"/>
       <w:lang w:val="en" w:eastAsia="zh-CN" w:bidi="hi-IN"/>
@@ -2368,6 +2438,7 @@
   </w:style>
   <w:style w:type="paragraph" w:styleId="Heading4">
     <w:name w:val="Heading 4"/>
+    <w:basedOn w:val="Normal"/>
     <w:next w:val="Normal"/>
     <w:qFormat/>
     <w:pPr>
@@ -2381,7 +2452,6 @@
     <w:rPr>
       <w:rFonts w:ascii="Arial" w:hAnsi="Arial" w:eastAsia="Arial" w:cs="Arial"/>
       <w:color w:val="666666"/>
-      <w:kern w:val="0"/>
       <w:sz w:val="24"/>
       <w:szCs w:val="24"/>
       <w:lang w:val="en" w:eastAsia="zh-CN" w:bidi="hi-IN"/>
@@ -2389,6 +2459,7 @@
   </w:style>
   <w:style w:type="paragraph" w:styleId="Heading5">
     <w:name w:val="Heading 5"/>
+    <w:basedOn w:val="Normal"/>
     <w:next w:val="Normal"/>
     <w:qFormat/>
     <w:pPr>
@@ -2402,7 +2473,6 @@
     <w:rPr>
       <w:rFonts w:ascii="Arial" w:hAnsi="Arial" w:eastAsia="Arial" w:cs="Arial"/>
       <w:color w:val="666666"/>
-      <w:kern w:val="0"/>
       <w:sz w:val="22"/>
       <w:szCs w:val="22"/>
       <w:lang w:val="en" w:eastAsia="zh-CN" w:bidi="hi-IN"/>
@@ -2410,6 +2480,7 @@
   </w:style>
   <w:style w:type="paragraph" w:styleId="Heading6">
     <w:name w:val="Heading 6"/>
+    <w:basedOn w:val="Normal"/>
     <w:next w:val="Normal"/>
     <w:qFormat/>
     <w:pPr>
@@ -2424,14 +2495,13 @@
       <w:rFonts w:ascii="Arial" w:hAnsi="Arial" w:eastAsia="Arial" w:cs="Arial"/>
       <w:i/>
       <w:color w:val="666666"/>
-      <w:kern w:val="0"/>
       <w:sz w:val="22"/>
       <w:szCs w:val="22"/>
       <w:lang w:val="en" w:eastAsia="zh-CN" w:bidi="hi-IN"/>
     </w:rPr>
   </w:style>
   <w:style w:type="character" w:styleId="InternetLink">
-    <w:name w:val="Hyperlink"/>
+    <w:name w:val="Internet Link"/>
     <w:rPr>
       <w:color w:val="000080"/>
       <w:u w:val="single"/>
@@ -2443,6 +2513,77 @@
     <w:qFormat/>
     <w:rPr>
       <w:rFonts w:ascii="OpenSymbol" w:hAnsi="OpenSymbol" w:eastAsia="OpenSymbol" w:cs="OpenSymbol"/>
+    </w:rPr>
+  </w:style>
+  <w:style w:type="character" w:styleId="ListLabel1">
+    <w:name w:val="ListLabel 1"/>
+    <w:qFormat/>
+    <w:rPr>
+      <w:rFonts w:cs="Symbol"/>
+    </w:rPr>
+  </w:style>
+  <w:style w:type="character" w:styleId="ListLabel2">
+    <w:name w:val="ListLabel 2"/>
+    <w:qFormat/>
+    <w:rPr>
+      <w:rFonts w:cs="OpenSymbol"/>
+    </w:rPr>
+  </w:style>
+  <w:style w:type="character" w:styleId="ListLabel3">
+    <w:name w:val="ListLabel 3"/>
+    <w:qFormat/>
+    <w:rPr>
+      <w:rFonts w:cs="OpenSymbol"/>
+    </w:rPr>
+  </w:style>
+  <w:style w:type="character" w:styleId="ListLabel4">
+    <w:name w:val="ListLabel 4"/>
+    <w:qFormat/>
+    <w:rPr>
+      <w:rFonts w:cs="Symbol"/>
+    </w:rPr>
+  </w:style>
+  <w:style w:type="character" w:styleId="ListLabel5">
+    <w:name w:val="ListLabel 5"/>
+    <w:qFormat/>
+    <w:rPr>
+      <w:rFonts w:cs="OpenSymbol"/>
+    </w:rPr>
+  </w:style>
+  <w:style w:type="character" w:styleId="ListLabel6">
+    <w:name w:val="ListLabel 6"/>
+    <w:qFormat/>
+    <w:rPr>
+      <w:rFonts w:cs="OpenSymbol"/>
+    </w:rPr>
+  </w:style>
+  <w:style w:type="character" w:styleId="ListLabel7">
+    <w:name w:val="ListLabel 7"/>
+    <w:qFormat/>
+    <w:rPr>
+      <w:rFonts w:cs="Symbol"/>
+    </w:rPr>
+  </w:style>
+  <w:style w:type="character" w:styleId="ListLabel8">
+    <w:name w:val="ListLabel 8"/>
+    <w:qFormat/>
+    <w:rPr>
+      <w:rFonts w:cs="OpenSymbol"/>
+    </w:rPr>
+  </w:style>
+  <w:style w:type="character" w:styleId="ListLabel9">
+    <w:name w:val="ListLabel 9"/>
+    <w:qFormat/>
+    <w:rPr>
+      <w:rFonts w:cs="OpenSymbol"/>
+    </w:rPr>
+  </w:style>
+  <w:style w:type="character" w:styleId="VisitedInternetLink">
+    <w:name w:val="Visited Internet Link"/>
+    <w:rPr>
+      <w:color w:val="800000"/>
+      <w:u w:val="single"/>
+      <w:lang w:val="zxx" w:eastAsia="zxx" w:bidi="zxx"/>
     </w:rPr>
   </w:style>
   <w:style w:type="paragraph" w:styleId="Heading">
@@ -2514,8 +2655,7 @@
     </w:pPr>
     <w:rPr>
       <w:rFonts w:ascii="Arial" w:hAnsi="Arial" w:eastAsia="Arial" w:cs="Arial"/>
-      <w:color w:val="auto"/>
-      <w:kern w:val="0"/>
+      <w:color w:val="00000A"/>
       <w:sz w:val="22"/>
       <w:szCs w:val="22"/>
       <w:lang w:val="en" w:eastAsia="zh-CN" w:bidi="hi-IN"/>

</xml_diff>